<commit_message>
All combinators are now in StackedLocation.
</commit_message>
<xml_diff>
--- a/design/Query combinatoren.docx
+++ b/design/Query combinatoren.docx
@@ -9676,7 +9676,12 @@
       </w:r>
       <w:proofErr w:type="spellStart"/>
       <w:r>
-        <w:t>isNothing</w:t>
+        <w:t>is</w:t>
+      </w:r>
+      <w:bookmarkStart w:id="0" w:name="_GoBack"/>
+      <w:bookmarkEnd w:id="0"/>
+      <w:r>
+        <w:t>Nothing</w:t>
       </w:r>
       <w:proofErr w:type="spellEnd"/>
       <w:r>
@@ -9688,7 +9693,13 @@
       </w:r>
       <w:proofErr w:type="spellEnd"/>
       <w:r>
-        <w:t>. De definitie luidt:</w:t>
+        <w:t xml:space="preserve">. De definitie </w:t>
+      </w:r>
+      <w:r>
+        <w:t>is in essentie</w:t>
+      </w:r>
+      <w:r>
+        <w:t>:</w:t>
       </w:r>
     </w:p>
     <w:p>
@@ -9701,7 +9712,10 @@
       </w:r>
       <w:proofErr w:type="gramEnd"/>
       <w:r>
-        <w:t xml:space="preserve"> &gt;-&gt; </w:t>
+        <w:t xml:space="preserve"> &gt;=</w:t>
+      </w:r>
+      <w:r>
+        <w:t xml:space="preserve">&gt; </w:t>
       </w:r>
       <w:proofErr w:type="spellStart"/>
       <w:r>
@@ -9716,18 +9730,82 @@
     </w:p>
     <w:p>
       <w:r>
+        <w:t>(</w:t>
+      </w:r>
+      <w:r>
+        <w:t xml:space="preserve">De werkelijke definitie is iets ingewikkelder omdat </w:t>
+      </w:r>
+      <w:proofErr w:type="spellStart"/>
+      <w:r>
+        <w:rPr>
+          <w:rStyle w:val="inlinecode"/>
+        </w:rPr>
+        <w:t>isNothing</w:t>
+      </w:r>
+      <w:proofErr w:type="spellEnd"/>
+      <w:r>
+        <w:t xml:space="preserve"> </w:t>
+      </w:r>
+      <w:r>
+        <w:t xml:space="preserve">geen </w:t>
+      </w:r>
+      <w:proofErr w:type="spellStart"/>
+      <w:r>
+        <w:t>SingleGetter</w:t>
+      </w:r>
+      <w:proofErr w:type="spellEnd"/>
+      <w:r>
+        <w:t xml:space="preserve"> is.) </w:t>
+      </w:r>
+      <w:r>
         <w:t>De structuur van locaties die</w:t>
       </w:r>
       <w:r>
-        <w:t xml:space="preserve"> gegenereerd wordt, is dat van single </w:t>
+        <w:t xml:space="preserve"> gegenereerd wordt, is </w:t>
+      </w:r>
+      <w:r>
+        <w:t xml:space="preserve">dus die van </w:t>
       </w:r>
       <w:proofErr w:type="spellStart"/>
       <w:r>
-        <w:t>to</w:t>
+        <w:t>kleisli</w:t>
       </w:r>
       <w:proofErr w:type="spellEnd"/>
       <w:r>
-        <w:t xml:space="preserve"> single.</w:t>
+        <w:t xml:space="preserve"> </w:t>
+      </w:r>
+      <w:proofErr w:type="spellStart"/>
+      <w:r>
+        <w:t>composition</w:t>
+      </w:r>
+      <w:proofErr w:type="spellEnd"/>
+      <w:r>
+        <w:t xml:space="preserve">, oftewel die van </w:t>
+      </w:r>
+      <w:proofErr w:type="spellStart"/>
+      <w:r>
+        <w:rPr>
+          <w:rStyle w:val="inlinecode"/>
+        </w:rPr>
+        <w:t>LocatonT</w:t>
+      </w:r>
+      <w:proofErr w:type="spellEnd"/>
+      <w:r>
+        <w:rPr>
+          <w:rStyle w:val="inlinecode"/>
+        </w:rPr>
+        <w:t xml:space="preserve"> </w:t>
+      </w:r>
+      <w:proofErr w:type="gramStart"/>
+      <w:r>
+        <w:rPr>
+          <w:rStyle w:val="inlinecode"/>
+        </w:rPr>
+        <w:t>bind</w:t>
+      </w:r>
+      <w:proofErr w:type="gramEnd"/>
+      <w:r>
+        <w:t>.</w:t>
       </w:r>
       <w:r>
         <w:t xml:space="preserve"> De naam van met deze </w:t>
@@ -13949,12 +14027,7 @@
         </mc:AlternateContent>
       </w:r>
       <w:r>
-        <w:t>Dit is de structuur van lo</w:t>
-      </w:r>
-      <w:bookmarkStart w:id="0" w:name="_GoBack"/>
-      <w:bookmarkEnd w:id="0"/>
-      <w:r>
-        <w:t>caties.</w:t>
+        <w:t>Dit is de structuur van locaties.</w:t>
       </w:r>
       <w:r>
         <w:rPr>
@@ -14050,7 +14123,7 @@
           <w:rPr>
             <w:noProof/>
           </w:rPr>
-          <w:t>8</w:t>
+          <w:t>6</w:t>
         </w:r>
         <w:r>
           <w:fldChar w:fldCharType="end"/>
@@ -15782,7 +15855,7 @@
   <w:rsids>
     <w:rsidRoot w:val="000E1A68"/>
     <w:rsid w:val="000E1A68"/>
-    <w:rsid w:val="00966657"/>
+    <w:rsid w:val="00CC1FF1"/>
   </w:rsids>
   <m:mathPr>
     <m:mathFont m:val="Cambria Math"/>

</xml_diff>